<commit_message>
Update Báo cáo đồ án môn học CNPMNC.docx
</commit_message>
<xml_diff>
--- a/Báo cáo đồ án môn học CNPMNC.docx
+++ b/Báo cáo đồ án môn học CNPMNC.docx
@@ -2767,25 +2767,51 @@
                             <w:r>
                               <w:t xml:space="preserve">Hình </w:t>
                             </w:r>
-                            <w:fldSimple w:instr=" STYLEREF 1 \s ">
-                              <w:r>
-                                <w:rPr>
-                                  <w:noProof/>
-                                </w:rPr>
-                                <w:t>1</w:t>
-                              </w:r>
-                            </w:fldSimple>
+                            <w:r>
+                              <w:fldChar w:fldCharType="begin"/>
+                            </w:r>
+                            <w:r>
+                              <w:instrText xml:space="preserve"> STYLEREF 1 \s </w:instrText>
+                            </w:r>
+                            <w:r>
+                              <w:fldChar w:fldCharType="separate"/>
+                            </w:r>
+                            <w:r>
+                              <w:rPr>
+                                <w:noProof/>
+                              </w:rPr>
+                              <w:t>1</w:t>
+                            </w:r>
+                            <w:r>
+                              <w:rPr>
+                                <w:noProof/>
+                              </w:rPr>
+                              <w:fldChar w:fldCharType="end"/>
+                            </w:r>
                             <w:r>
                               <w:noBreakHyphen/>
                             </w:r>
-                            <w:fldSimple w:instr=" SEQ Hình \* ARABIC \s 1 ">
-                              <w:r>
-                                <w:rPr>
-                                  <w:noProof/>
-                                </w:rPr>
-                                <w:t>1</w:t>
-                              </w:r>
-                            </w:fldSimple>
+                            <w:r>
+                              <w:fldChar w:fldCharType="begin"/>
+                            </w:r>
+                            <w:r>
+                              <w:instrText xml:space="preserve"> SEQ Hình \* ARABIC \s 1 </w:instrText>
+                            </w:r>
+                            <w:r>
+                              <w:fldChar w:fldCharType="separate"/>
+                            </w:r>
+                            <w:r>
+                              <w:rPr>
+                                <w:noProof/>
+                              </w:rPr>
+                              <w:t>1</w:t>
+                            </w:r>
+                            <w:r>
+                              <w:rPr>
+                                <w:noProof/>
+                              </w:rPr>
+                              <w:fldChar w:fldCharType="end"/>
+                            </w:r>
                             <w:r>
                               <w:t>: Sơ đồ tổ chức các đơn vị chủ quản</w:t>
                             </w:r>
@@ -2824,25 +2850,51 @@
                       <w:r>
                         <w:t xml:space="preserve">Hình </w:t>
                       </w:r>
-                      <w:fldSimple w:instr=" STYLEREF 1 \s ">
-                        <w:r>
-                          <w:rPr>
-                            <w:noProof/>
-                          </w:rPr>
-                          <w:t>1</w:t>
-                        </w:r>
-                      </w:fldSimple>
+                      <w:r>
+                        <w:fldChar w:fldCharType="begin"/>
+                      </w:r>
+                      <w:r>
+                        <w:instrText xml:space="preserve"> STYLEREF 1 \s </w:instrText>
+                      </w:r>
+                      <w:r>
+                        <w:fldChar w:fldCharType="separate"/>
+                      </w:r>
+                      <w:r>
+                        <w:rPr>
+                          <w:noProof/>
+                        </w:rPr>
+                        <w:t>1</w:t>
+                      </w:r>
+                      <w:r>
+                        <w:rPr>
+                          <w:noProof/>
+                        </w:rPr>
+                        <w:fldChar w:fldCharType="end"/>
+                      </w:r>
                       <w:r>
                         <w:noBreakHyphen/>
                       </w:r>
-                      <w:fldSimple w:instr=" SEQ Hình \* ARABIC \s 1 ">
-                        <w:r>
-                          <w:rPr>
-                            <w:noProof/>
-                          </w:rPr>
-                          <w:t>1</w:t>
-                        </w:r>
-                      </w:fldSimple>
+                      <w:r>
+                        <w:fldChar w:fldCharType="begin"/>
+                      </w:r>
+                      <w:r>
+                        <w:instrText xml:space="preserve"> SEQ Hình \* ARABIC \s 1 </w:instrText>
+                      </w:r>
+                      <w:r>
+                        <w:fldChar w:fldCharType="separate"/>
+                      </w:r>
+                      <w:r>
+                        <w:rPr>
+                          <w:noProof/>
+                        </w:rPr>
+                        <w:t>1</w:t>
+                      </w:r>
+                      <w:r>
+                        <w:rPr>
+                          <w:noProof/>
+                        </w:rPr>
+                        <w:fldChar w:fldCharType="end"/>
+                      </w:r>
                       <w:r>
                         <w:t>: Sơ đồ tổ chức các đơn vị chủ quản</w:t>
                       </w:r>
@@ -3338,25 +3390,51 @@
       <w:r>
         <w:t xml:space="preserve">Hình </w:t>
       </w:r>
-      <w:fldSimple w:instr=" STYLEREF 1 \s ">
-        <w:r>
-          <w:rPr>
-            <w:noProof/>
-          </w:rPr>
-          <w:t>1</w:t>
-        </w:r>
-      </w:fldSimple>
+      <w:r>
+        <w:fldChar w:fldCharType="begin"/>
+      </w:r>
+      <w:r>
+        <w:instrText xml:space="preserve"> STYLEREF 1 \s </w:instrText>
+      </w:r>
+      <w:r>
+        <w:fldChar w:fldCharType="separate"/>
+      </w:r>
+      <w:r>
+        <w:rPr>
+          <w:noProof/>
+        </w:rPr>
+        <w:t>1</w:t>
+      </w:r>
+      <w:r>
+        <w:rPr>
+          <w:noProof/>
+        </w:rPr>
+        <w:fldChar w:fldCharType="end"/>
+      </w:r>
       <w:r>
         <w:noBreakHyphen/>
       </w:r>
-      <w:fldSimple w:instr=" SEQ Hình \* ARABIC \s 1 ">
-        <w:r>
-          <w:rPr>
-            <w:noProof/>
-          </w:rPr>
-          <w:t>2</w:t>
-        </w:r>
-      </w:fldSimple>
+      <w:r>
+        <w:fldChar w:fldCharType="begin"/>
+      </w:r>
+      <w:r>
+        <w:instrText xml:space="preserve"> SEQ Hình \* ARABIC \s 1 </w:instrText>
+      </w:r>
+      <w:r>
+        <w:fldChar w:fldCharType="separate"/>
+      </w:r>
+      <w:r>
+        <w:rPr>
+          <w:noProof/>
+        </w:rPr>
+        <w:t>2</w:t>
+      </w:r>
+      <w:r>
+        <w:rPr>
+          <w:noProof/>
+        </w:rPr>
+        <w:fldChar w:fldCharType="end"/>
+      </w:r>
       <w:r>
         <w:t>: Biểu mẫu đặt hàng từ nhà cung cấp</w:t>
       </w:r>
@@ -3420,25 +3498,51 @@
       <w:r>
         <w:t xml:space="preserve">Hình </w:t>
       </w:r>
-      <w:fldSimple w:instr=" STYLEREF 1 \s ">
-        <w:r>
-          <w:rPr>
-            <w:noProof/>
-          </w:rPr>
-          <w:t>1</w:t>
-        </w:r>
-      </w:fldSimple>
+      <w:r>
+        <w:fldChar w:fldCharType="begin"/>
+      </w:r>
+      <w:r>
+        <w:instrText xml:space="preserve"> STYLEREF 1 \s </w:instrText>
+      </w:r>
+      <w:r>
+        <w:fldChar w:fldCharType="separate"/>
+      </w:r>
+      <w:r>
+        <w:rPr>
+          <w:noProof/>
+        </w:rPr>
+        <w:t>1</w:t>
+      </w:r>
+      <w:r>
+        <w:rPr>
+          <w:noProof/>
+        </w:rPr>
+        <w:fldChar w:fldCharType="end"/>
+      </w:r>
       <w:r>
         <w:noBreakHyphen/>
       </w:r>
-      <w:fldSimple w:instr=" SEQ Hình \* ARABIC \s 1 ">
-        <w:r>
-          <w:rPr>
-            <w:noProof/>
-          </w:rPr>
-          <w:t>3</w:t>
-        </w:r>
-      </w:fldSimple>
+      <w:r>
+        <w:fldChar w:fldCharType="begin"/>
+      </w:r>
+      <w:r>
+        <w:instrText xml:space="preserve"> SEQ Hình \* ARABIC \s 1 </w:instrText>
+      </w:r>
+      <w:r>
+        <w:fldChar w:fldCharType="separate"/>
+      </w:r>
+      <w:r>
+        <w:rPr>
+          <w:noProof/>
+        </w:rPr>
+        <w:t>3</w:t>
+      </w:r>
+      <w:r>
+        <w:rPr>
+          <w:noProof/>
+        </w:rPr>
+        <w:fldChar w:fldCharType="end"/>
+      </w:r>
       <w:r>
         <w:t>: Biểu mẫu nhận hàng từ nhà cung cấp</w:t>
       </w:r>
@@ -3509,25 +3613,51 @@
       <w:r>
         <w:t xml:space="preserve">Hình </w:t>
       </w:r>
-      <w:fldSimple w:instr=" STYLEREF 1 \s ">
-        <w:r>
-          <w:rPr>
-            <w:noProof/>
-          </w:rPr>
-          <w:t>1</w:t>
-        </w:r>
-      </w:fldSimple>
+      <w:r>
+        <w:fldChar w:fldCharType="begin"/>
+      </w:r>
+      <w:r>
+        <w:instrText xml:space="preserve"> STYLEREF 1 \s </w:instrText>
+      </w:r>
+      <w:r>
+        <w:fldChar w:fldCharType="separate"/>
+      </w:r>
+      <w:r>
+        <w:rPr>
+          <w:noProof/>
+        </w:rPr>
+        <w:t>1</w:t>
+      </w:r>
+      <w:r>
+        <w:rPr>
+          <w:noProof/>
+        </w:rPr>
+        <w:fldChar w:fldCharType="end"/>
+      </w:r>
       <w:r>
         <w:noBreakHyphen/>
       </w:r>
-      <w:fldSimple w:instr=" SEQ Hình \* ARABIC \s 1 ">
-        <w:r>
-          <w:rPr>
-            <w:noProof/>
-          </w:rPr>
-          <w:t>4</w:t>
-        </w:r>
-      </w:fldSimple>
+      <w:r>
+        <w:fldChar w:fldCharType="begin"/>
+      </w:r>
+      <w:r>
+        <w:instrText xml:space="preserve"> SEQ Hình \* ARABIC \s 1 </w:instrText>
+      </w:r>
+      <w:r>
+        <w:fldChar w:fldCharType="separate"/>
+      </w:r>
+      <w:r>
+        <w:rPr>
+          <w:noProof/>
+        </w:rPr>
+        <w:t>4</w:t>
+      </w:r>
+      <w:r>
+        <w:rPr>
+          <w:noProof/>
+        </w:rPr>
+        <w:fldChar w:fldCharType="end"/>
+      </w:r>
       <w:r>
         <w:t xml:space="preserve">: Biểu mẫu </w:t>
       </w:r>
@@ -3592,25 +3722,51 @@
       <w:r>
         <w:t xml:space="preserve">Hình </w:t>
       </w:r>
-      <w:fldSimple w:instr=" STYLEREF 1 \s ">
-        <w:r>
-          <w:rPr>
-            <w:noProof/>
-          </w:rPr>
-          <w:t>1</w:t>
-        </w:r>
-      </w:fldSimple>
+      <w:r>
+        <w:fldChar w:fldCharType="begin"/>
+      </w:r>
+      <w:r>
+        <w:instrText xml:space="preserve"> STYLEREF 1 \s </w:instrText>
+      </w:r>
+      <w:r>
+        <w:fldChar w:fldCharType="separate"/>
+      </w:r>
+      <w:r>
+        <w:rPr>
+          <w:noProof/>
+        </w:rPr>
+        <w:t>1</w:t>
+      </w:r>
+      <w:r>
+        <w:rPr>
+          <w:noProof/>
+        </w:rPr>
+        <w:fldChar w:fldCharType="end"/>
+      </w:r>
       <w:r>
         <w:noBreakHyphen/>
       </w:r>
-      <w:fldSimple w:instr=" SEQ Hình \* ARABIC \s 1 ">
-        <w:r>
-          <w:rPr>
-            <w:noProof/>
-          </w:rPr>
-          <w:t>5</w:t>
-        </w:r>
-      </w:fldSimple>
+      <w:r>
+        <w:fldChar w:fldCharType="begin"/>
+      </w:r>
+      <w:r>
+        <w:instrText xml:space="preserve"> SEQ Hình \* ARABIC \s 1 </w:instrText>
+      </w:r>
+      <w:r>
+        <w:fldChar w:fldCharType="separate"/>
+      </w:r>
+      <w:r>
+        <w:rPr>
+          <w:noProof/>
+        </w:rPr>
+        <w:t>5</w:t>
+      </w:r>
+      <w:r>
+        <w:rPr>
+          <w:noProof/>
+        </w:rPr>
+        <w:fldChar w:fldCharType="end"/>
+      </w:r>
       <w:r>
         <w:t>: Biểu mẫu đăng ký khách hàng</w:t>
       </w:r>
@@ -3669,38 +3825,121 @@
           </wp:inline>
         </w:drawing>
       </w:r>
+    </w:p>
+    <w:p>
+      <w:pPr>
+        <w:pStyle w:val="Caption"/>
+        <w:jc w:val="both"/>
+      </w:pPr>
+      <w:r>
+        <w:t xml:space="preserve">Hình </w:t>
+      </w:r>
+      <w:r>
+        <w:fldChar w:fldCharType="begin"/>
+      </w:r>
+      <w:r>
+        <w:instrText xml:space="preserve"> STYLEREF 1 \s </w:instrText>
+      </w:r>
+      <w:r>
+        <w:fldChar w:fldCharType="separate"/>
+      </w:r>
+      <w:r>
+        <w:rPr>
+          <w:noProof/>
+        </w:rPr>
+        <w:t>1</w:t>
+      </w:r>
+      <w:r>
+        <w:rPr>
+          <w:noProof/>
+        </w:rPr>
+        <w:fldChar w:fldCharType="end"/>
+      </w:r>
+      <w:r>
+        <w:noBreakHyphen/>
+      </w:r>
+      <w:r>
+        <w:fldChar w:fldCharType="begin"/>
+      </w:r>
+      <w:r>
+        <w:instrText xml:space="preserve"> SEQ Hình \* ARABIC \s 1 </w:instrText>
+      </w:r>
+      <w:r>
+        <w:fldChar w:fldCharType="separate"/>
+      </w:r>
+      <w:r>
+        <w:rPr>
+          <w:noProof/>
+        </w:rPr>
+        <w:t>6</w:t>
+      </w:r>
+      <w:r>
+        <w:rPr>
+          <w:noProof/>
+        </w:rPr>
+        <w:fldChar w:fldCharType="end"/>
+      </w:r>
+      <w:r>
+        <w:t>: Biểu mẫu hoá đơn thanh toán</w:t>
+      </w:r>
+    </w:p>
+    <w:p>
+      <w:pPr>
+        <w:pStyle w:val="Heading1"/>
+      </w:pPr>
+      <w:r>
+        <w:lastRenderedPageBreak/>
+        <w:t>PHÂN TÍCH VÀ ĐẶC TẢ YÊU CẦU</w:t>
+      </w:r>
+    </w:p>
+    <w:p>
+      <w:pPr>
+        <w:pStyle w:val="Heading2"/>
+      </w:pPr>
+      <w:r>
+        <w:t>Mô tả yêu cầu chức năng</w:t>
+      </w:r>
       <w:bookmarkStart w:id="25" w:name="_GoBack"/>
       <w:bookmarkEnd w:id="25"/>
     </w:p>
     <w:p>
       <w:pPr>
-        <w:pStyle w:val="Caption"/>
-        <w:jc w:val="both"/>
-      </w:pPr>
-      <w:r>
-        <w:t xml:space="preserve">Hình </w:t>
-      </w:r>
-      <w:fldSimple w:instr=" STYLEREF 1 \s ">
-        <w:r>
-          <w:rPr>
-            <w:noProof/>
-          </w:rPr>
-          <w:t>1</w:t>
-        </w:r>
-      </w:fldSimple>
-      <w:r>
-        <w:noBreakHyphen/>
-      </w:r>
-      <w:fldSimple w:instr=" SEQ Hình \* ARABIC \s 1 ">
-        <w:r>
-          <w:rPr>
-            <w:noProof/>
-          </w:rPr>
-          <w:t>6</w:t>
-        </w:r>
-      </w:fldSimple>
-      <w:r>
-        <w:t>: Biểu mẫu hoá đơn thanh toán</w:t>
+        <w:pStyle w:val="Heading2"/>
+      </w:pPr>
+      <w:r>
+        <w:t>Mô tả yêu cầu phi chức năng</w:t>
+      </w:r>
+    </w:p>
+    <w:p>
+      <w:pPr>
+        <w:pStyle w:val="Heading2"/>
+      </w:pPr>
+      <w:r>
+        <w:t>Các sơ đồ</w:t>
+      </w:r>
+    </w:p>
+    <w:p>
+      <w:pPr>
+        <w:pStyle w:val="Heading3"/>
+      </w:pPr>
+      <w:r>
+        <w:t>Sơ đồ use-case nghiệp vụ</w:t>
+      </w:r>
+    </w:p>
+    <w:p>
+      <w:pPr>
+        <w:pStyle w:val="Heading3"/>
+      </w:pPr>
+      <w:r>
+        <w:t>Sơ đồ đối tượng nghiệp vụ</w:t>
+      </w:r>
+    </w:p>
+    <w:p>
+      <w:pPr>
+        <w:pStyle w:val="Heading3"/>
+      </w:pPr>
+      <w:r>
+        <w:t>Sơ đồ hoạt động</w:t>
       </w:r>
     </w:p>
     <w:p/>
@@ -3871,11 +4110,10 @@
   <w:abstractNum w:abstractNumId="0" w15:restartNumberingAfterBreak="0">
     <w:nsid w:val="014C7FD2"/>
     <w:multiLevelType w:val="multilevel"/>
-    <w:tmpl w:val="DC52F4A2"/>
+    <w:tmpl w:val="C6263AA8"/>
     <w:lvl w:ilvl="0">
       <w:start w:val="1"/>
       <w:numFmt w:val="decimal"/>
-      <w:pStyle w:val="Heading1"/>
       <w:suff w:val="space"/>
       <w:lvlText w:val="CHƯƠNG %1. "/>
       <w:lvlJc w:val="left"/>
@@ -4075,7 +4313,7 @@
   <w:abstractNum w:abstractNumId="2" w15:restartNumberingAfterBreak="0">
     <w:nsid w:val="201740DE"/>
     <w:multiLevelType w:val="multilevel"/>
-    <w:tmpl w:val="E1F2A7E4"/>
+    <w:tmpl w:val="5CA6C276"/>
     <w:lvl w:ilvl="0">
       <w:start w:val="1"/>
       <w:numFmt w:val="decimal"/>
@@ -4092,7 +4330,6 @@
     <w:lvl w:ilvl="1">
       <w:start w:val="1"/>
       <w:numFmt w:val="decimal"/>
-      <w:pStyle w:val="Heading2"/>
       <w:suff w:val="space"/>
       <w:lvlText w:val="%1.%2."/>
       <w:lvlJc w:val="left"/>
@@ -4106,7 +4343,6 @@
     <w:lvl w:ilvl="2">
       <w:start w:val="1"/>
       <w:numFmt w:val="decimal"/>
-      <w:pStyle w:val="Heading3"/>
       <w:suff w:val="space"/>
       <w:lvlText w:val="%1.%2.%3."/>
       <w:lvlJc w:val="left"/>
@@ -4304,6 +4540,125 @@
     </w:lvl>
   </w:abstractNum>
   <w:abstractNum w:abstractNumId="4" w15:restartNumberingAfterBreak="0">
+    <w:nsid w:val="442749EE"/>
+    <w:multiLevelType w:val="multilevel"/>
+    <w:tmpl w:val="2548A13E"/>
+    <w:lvl w:ilvl="0">
+      <w:start w:val="1"/>
+      <w:numFmt w:val="decimal"/>
+      <w:pStyle w:val="Heading1"/>
+      <w:suff w:val="space"/>
+      <w:lvlText w:val="CHƯƠNG %1."/>
+      <w:lvlJc w:val="left"/>
+      <w:pPr>
+        <w:ind w:left="360" w:hanging="360"/>
+      </w:pPr>
+      <w:rPr>
+        <w:rFonts w:hint="default"/>
+      </w:rPr>
+    </w:lvl>
+    <w:lvl w:ilvl="1">
+      <w:start w:val="1"/>
+      <w:numFmt w:val="decimal"/>
+      <w:pStyle w:val="Heading2"/>
+      <w:suff w:val="space"/>
+      <w:lvlText w:val="%1.%2."/>
+      <w:lvlJc w:val="left"/>
+      <w:pPr>
+        <w:ind w:left="720" w:hanging="360"/>
+      </w:pPr>
+      <w:rPr>
+        <w:rFonts w:hint="default"/>
+      </w:rPr>
+    </w:lvl>
+    <w:lvl w:ilvl="2">
+      <w:start w:val="1"/>
+      <w:numFmt w:val="decimal"/>
+      <w:pStyle w:val="Heading3"/>
+      <w:suff w:val="space"/>
+      <w:lvlText w:val="%1.%2.%3."/>
+      <w:lvlJc w:val="left"/>
+      <w:pPr>
+        <w:ind w:left="1080" w:hanging="360"/>
+      </w:pPr>
+      <w:rPr>
+        <w:rFonts w:hint="default"/>
+      </w:rPr>
+    </w:lvl>
+    <w:lvl w:ilvl="3">
+      <w:start w:val="1"/>
+      <w:numFmt w:val="decimal"/>
+      <w:lvlText w:val="(%4)"/>
+      <w:lvlJc w:val="left"/>
+      <w:pPr>
+        <w:ind w:left="1440" w:hanging="360"/>
+      </w:pPr>
+      <w:rPr>
+        <w:rFonts w:hint="default"/>
+      </w:rPr>
+    </w:lvl>
+    <w:lvl w:ilvl="4">
+      <w:start w:val="1"/>
+      <w:numFmt w:val="lowerLetter"/>
+      <w:lvlText w:val="(%5)"/>
+      <w:lvlJc w:val="left"/>
+      <w:pPr>
+        <w:ind w:left="1800" w:hanging="360"/>
+      </w:pPr>
+      <w:rPr>
+        <w:rFonts w:hint="default"/>
+      </w:rPr>
+    </w:lvl>
+    <w:lvl w:ilvl="5">
+      <w:start w:val="1"/>
+      <w:numFmt w:val="lowerRoman"/>
+      <w:lvlText w:val="(%6)"/>
+      <w:lvlJc w:val="left"/>
+      <w:pPr>
+        <w:ind w:left="2160" w:hanging="360"/>
+      </w:pPr>
+      <w:rPr>
+        <w:rFonts w:hint="default"/>
+      </w:rPr>
+    </w:lvl>
+    <w:lvl w:ilvl="6">
+      <w:start w:val="1"/>
+      <w:numFmt w:val="decimal"/>
+      <w:lvlText w:val="%7."/>
+      <w:lvlJc w:val="left"/>
+      <w:pPr>
+        <w:ind w:left="2520" w:hanging="360"/>
+      </w:pPr>
+      <w:rPr>
+        <w:rFonts w:hint="default"/>
+      </w:rPr>
+    </w:lvl>
+    <w:lvl w:ilvl="7">
+      <w:start w:val="1"/>
+      <w:numFmt w:val="lowerLetter"/>
+      <w:lvlText w:val="%8."/>
+      <w:lvlJc w:val="left"/>
+      <w:pPr>
+        <w:ind w:left="2880" w:hanging="360"/>
+      </w:pPr>
+      <w:rPr>
+        <w:rFonts w:hint="default"/>
+      </w:rPr>
+    </w:lvl>
+    <w:lvl w:ilvl="8">
+      <w:start w:val="1"/>
+      <w:numFmt w:val="lowerRoman"/>
+      <w:lvlText w:val="%9."/>
+      <w:lvlJc w:val="left"/>
+      <w:pPr>
+        <w:ind w:left="3240" w:hanging="360"/>
+      </w:pPr>
+      <w:rPr>
+        <w:rFonts w:hint="default"/>
+      </w:rPr>
+    </w:lvl>
+  </w:abstractNum>
+  <w:abstractNum w:abstractNumId="5" w15:restartNumberingAfterBreak="0">
     <w:nsid w:val="459A66FC"/>
     <w:multiLevelType w:val="hybridMultilevel"/>
     <w:tmpl w:val="F8100D74"/>
@@ -4425,10 +4780,13 @@
     <w:abstractNumId w:val="2"/>
   </w:num>
   <w:num w:numId="4">
-    <w:abstractNumId w:val="4"/>
+    <w:abstractNumId w:val="5"/>
   </w:num>
   <w:num w:numId="5">
     <w:abstractNumId w:val="3"/>
+  </w:num>
+  <w:num w:numId="6">
+    <w:abstractNumId w:val="4"/>
   </w:num>
 </w:numbering>
 </file>
@@ -4850,12 +5208,12 @@
     <w:autoRedefine/>
     <w:uiPriority w:val="9"/>
     <w:qFormat/>
-    <w:rsid w:val="0054116D"/>
+    <w:rsid w:val="000868E6"/>
     <w:pPr>
       <w:keepNext/>
       <w:keepLines/>
       <w:numPr>
-        <w:numId w:val="2"/>
+        <w:numId w:val="6"/>
       </w:numPr>
       <w:spacing w:before="240" w:after="0"/>
       <w:jc w:val="center"/>
@@ -4883,7 +5241,7 @@
       <w:keepLines/>
       <w:numPr>
         <w:ilvl w:val="1"/>
-        <w:numId w:val="3"/>
+        <w:numId w:val="6"/>
       </w:numPr>
       <w:spacing w:before="40" w:after="0"/>
       <w:outlineLvl w:val="1"/>
@@ -4909,7 +5267,7 @@
       <w:keepLines/>
       <w:numPr>
         <w:ilvl w:val="2"/>
-        <w:numId w:val="3"/>
+        <w:numId w:val="6"/>
       </w:numPr>
       <w:spacing w:before="40" w:after="0"/>
       <w:outlineLvl w:val="2"/>
@@ -4952,7 +5310,7 @@
     <w:basedOn w:val="DefaultParagraphFont"/>
     <w:link w:val="Heading1"/>
     <w:uiPriority w:val="9"/>
-    <w:rsid w:val="0054116D"/>
+    <w:rsid w:val="000868E6"/>
     <w:rPr>
       <w:rFonts w:ascii="Times New Roman" w:eastAsiaTheme="majorEastAsia" w:hAnsi="Times New Roman" w:cstheme="majorBidi"/>
       <w:b/>
@@ -5515,7 +5873,7 @@
 </file>
 
 <file path=customXml/itemProps1.xml><?xml version="1.0" encoding="utf-8"?>
-<ds:datastoreItem xmlns:ds="http://schemas.openxmlformats.org/officeDocument/2006/customXml" ds:itemID="{12F804C8-E6F1-4B37-8E70-65E59301887A}">
+<ds:datastoreItem xmlns:ds="http://schemas.openxmlformats.org/officeDocument/2006/customXml" ds:itemID="{A2AB160C-D789-46AF-9A26-B28C8666F258}">
   <ds:schemaRefs>
     <ds:schemaRef ds:uri="http://schemas.openxmlformats.org/officeDocument/2006/bibliography"/>
   </ds:schemaRefs>

</xml_diff>